<commit_message>
Mise a jour fichier word
</commit_message>
<xml_diff>
--- a/TABARYdamien_Eval.docx
+++ b/TABARYdamien_Eval.docx
@@ -1014,6 +1014,14 @@
         </w:rPr>
         <w:t xml:space="preserve">J’ai créé un dossier pour une Association Sportive, que j’ai partitionné en sous dossier comprenant : les fichiers HTML pour le squelette de mes pages, les fichiers de styles, </w:t>
       </w:r>
+      <w:r>
+        <w:rPr>
+          <w:color w:val="000000"/>
+          <w:sz w:val="21"/>
+          <w:szCs w:val="21"/>
+        </w:rPr>
+        <w:t>et les images.</w:t>
+      </w:r>
     </w:p>
     <w:p>
       <w:pPr>
@@ -1030,6 +1038,50 @@
           <w:szCs w:val="21"/>
         </w:rPr>
       </w:pPr>
+      <w:r>
+        <w:rPr>
+          <w:color w:val="000000"/>
+          <w:sz w:val="21"/>
+          <w:szCs w:val="21"/>
+        </w:rPr>
+        <w:t xml:space="preserve">J’ai commencé en créant la base pour le « header », la barre </w:t>
+      </w:r>
+      <w:proofErr w:type="gramStart"/>
+      <w:r>
+        <w:rPr>
+          <w:color w:val="000000"/>
+          <w:sz w:val="21"/>
+          <w:szCs w:val="21"/>
+        </w:rPr>
+        <w:t>de  «</w:t>
+      </w:r>
+      <w:proofErr w:type="gramEnd"/>
+      <w:r>
+        <w:rPr>
+          <w:color w:val="000000"/>
+          <w:sz w:val="21"/>
+          <w:szCs w:val="21"/>
+        </w:rPr>
+        <w:t> navigation », ainsi que le « </w:t>
+      </w:r>
+      <w:proofErr w:type="spellStart"/>
+      <w:r>
+        <w:rPr>
+          <w:color w:val="000000"/>
+          <w:sz w:val="21"/>
+          <w:szCs w:val="21"/>
+        </w:rPr>
+        <w:t>footer</w:t>
+      </w:r>
+      <w:proofErr w:type="spellEnd"/>
+      <w:r>
+        <w:rPr>
+          <w:color w:val="000000"/>
+          <w:sz w:val="21"/>
+          <w:szCs w:val="21"/>
+        </w:rPr>
+        <w:t> ».</w:t>
+      </w:r>
     </w:p>
     <w:p>
       <w:pPr>
@@ -1046,6 +1098,48 @@
           <w:szCs w:val="21"/>
         </w:rPr>
       </w:pPr>
+      <w:r>
+        <w:rPr>
+          <w:color w:val="000000"/>
+          <w:sz w:val="21"/>
+          <w:szCs w:val="21"/>
+        </w:rPr>
+        <w:t xml:space="preserve">Puis le montage </w:t>
+      </w:r>
+      <w:r>
+        <w:rPr>
+          <w:color w:val="000000"/>
+          <w:sz w:val="21"/>
+          <w:szCs w:val="21"/>
+        </w:rPr>
+        <w:t xml:space="preserve">de la page de contact, </w:t>
+      </w:r>
+      <w:r>
+        <w:rPr>
+          <w:color w:val="000000"/>
+          <w:sz w:val="21"/>
+          <w:szCs w:val="21"/>
+        </w:rPr>
+        <w:t xml:space="preserve">des pages décrivant chaque </w:t>
+      </w:r>
+      <w:proofErr w:type="gramStart"/>
+      <w:r>
+        <w:rPr>
+          <w:color w:val="000000"/>
+          <w:sz w:val="21"/>
+          <w:szCs w:val="21"/>
+        </w:rPr>
+        <w:t>sports</w:t>
+      </w:r>
+      <w:proofErr w:type="gramEnd"/>
+      <w:r>
+        <w:rPr>
+          <w:color w:val="000000"/>
+          <w:sz w:val="21"/>
+          <w:szCs w:val="21"/>
+        </w:rPr>
+        <w:t xml:space="preserve">. </w:t>
+      </w:r>
     </w:p>
     <w:p>
       <w:pPr>
@@ -1227,7 +1321,23 @@
           <w:sz w:val="21"/>
           <w:szCs w:val="21"/>
         </w:rPr>
-        <w:t>Les langages de programmations utilisés sur ce projet sont : HTML, CSS en utilisant le Framework Bootstrap. J’ai eu recours à Visual Studio Code, ainsi que la documentation de Bootstrap.</w:t>
+        <w:t>Les langages de programmations utilisés sur ce projet sont : HTML, CSS</w:t>
+      </w:r>
+      <w:r>
+        <w:rPr>
+          <w:color w:val="000000"/>
+          <w:sz w:val="21"/>
+          <w:szCs w:val="21"/>
+        </w:rPr>
+        <w:t xml:space="preserve">, ainsi que </w:t>
+      </w:r>
+      <w:r>
+        <w:rPr>
+          <w:color w:val="000000"/>
+          <w:sz w:val="21"/>
+          <w:szCs w:val="21"/>
+        </w:rPr>
+        <w:t>le Framework Bootstrap. J’ai eu recours à Visual Studio Code, ainsi que la documentation de Bootstrap.</w:t>
       </w:r>
     </w:p>
     <w:p>
@@ -1245,6 +1355,22 @@
           <w:szCs w:val="21"/>
         </w:rPr>
       </w:pPr>
+      <w:r>
+        <w:rPr>
+          <w:color w:val="000000"/>
+          <w:sz w:val="21"/>
+          <w:szCs w:val="21"/>
+        </w:rPr>
+        <w:t>Les images sont issues de Google</w:t>
+      </w:r>
+      <w:r>
+        <w:rPr>
+          <w:color w:val="000000"/>
+          <w:sz w:val="21"/>
+          <w:szCs w:val="21"/>
+        </w:rPr>
+        <w:t>.</w:t>
+      </w:r>
     </w:p>
     <w:p>
       <w:pPr>
@@ -1261,6 +1387,14 @@
           <w:szCs w:val="21"/>
         </w:rPr>
       </w:pPr>
+      <w:r>
+        <w:rPr>
+          <w:color w:val="000000"/>
+          <w:sz w:val="21"/>
+          <w:szCs w:val="21"/>
+        </w:rPr>
+        <w:t>Les calendriers utilisés sont des liens sur les sites des Fédérations Françaises des sports énoncés.</w:t>
+      </w:r>
     </w:p>
     <w:p>
       <w:pPr>
@@ -1480,6 +1614,22 @@
           <w:szCs w:val="21"/>
         </w:rPr>
       </w:pPr>
+      <w:r>
+        <w:rPr>
+          <w:color w:val="000000"/>
+          <w:sz w:val="21"/>
+          <w:szCs w:val="21"/>
+        </w:rPr>
+        <w:t>J’ai pu m’exercer</w:t>
+      </w:r>
+      <w:r>
+        <w:rPr>
+          <w:color w:val="000000"/>
+          <w:sz w:val="21"/>
+          <w:szCs w:val="21"/>
+        </w:rPr>
+        <w:t xml:space="preserve"> à la pratique dans le cadre de l’évaluation pour la création d’un site responsive avec les langages HTML / CSS / Bootstrap.</w:t>
+      </w:r>
     </w:p>
     <w:p>
       <w:pPr>
@@ -2357,6 +2507,7 @@
     <w:lsdException w:name="HTML Sample" w:semiHidden="1" w:unhideWhenUsed="1"/>
     <w:lsdException w:name="HTML Typewriter" w:semiHidden="1" w:unhideWhenUsed="1"/>
     <w:lsdException w:name="HTML Variable" w:semiHidden="1" w:unhideWhenUsed="1"/>
+    <w:lsdException w:name="Normal Table" w:semiHidden="1" w:unhideWhenUsed="1"/>
     <w:lsdException w:name="annotation subject" w:semiHidden="1" w:unhideWhenUsed="1"/>
     <w:lsdException w:name="No List" w:semiHidden="1" w:unhideWhenUsed="1"/>
     <w:lsdException w:name="Outline List 1" w:semiHidden="1" w:unhideWhenUsed="1"/>
@@ -2399,8 +2550,11 @@
     <w:lsdException w:name="Table Contemporary" w:semiHidden="1" w:unhideWhenUsed="1"/>
     <w:lsdException w:name="Table Elegant" w:semiHidden="1" w:unhideWhenUsed="1"/>
     <w:lsdException w:name="Table Professional" w:semiHidden="1" w:unhideWhenUsed="1"/>
+    <w:lsdException w:name="Table Subtle 1" w:semiHidden="1" w:unhideWhenUsed="1"/>
     <w:lsdException w:name="Table Subtle 2" w:semiHidden="1" w:unhideWhenUsed="1"/>
     <w:lsdException w:name="Table Web 1" w:semiHidden="1" w:unhideWhenUsed="1"/>
+    <w:lsdException w:name="Table Web 2" w:semiHidden="1" w:unhideWhenUsed="1"/>
+    <w:lsdException w:name="Table Web 3" w:semiHidden="1" w:unhideWhenUsed="1"/>
     <w:lsdException w:name="Balloon Text" w:semiHidden="1" w:unhideWhenUsed="1"/>
     <w:lsdException w:name="Table Grid" w:uiPriority="39"/>
     <w:lsdException w:name="Table Theme" w:semiHidden="1" w:unhideWhenUsed="1"/>

</xml_diff>